<commit_message>
new questionare with how to play
</commit_message>
<xml_diff>
--- a/FYPJ2 Questionaire.docx
+++ b/FYPJ2 Questionaire.docx
@@ -360,22 +360,7 @@
         <w:t xml:space="preserve">Circle one: </w:t>
       </w:r>
       <w:r>
-        <w:t>( Yes</w:t>
-      </w:r>
-      <w:r>
-        <w:t xml:space="preserve"> </w:t>
-      </w:r>
-      <w:r>
-        <w:t>/</w:t>
-      </w:r>
-      <w:r>
-        <w:t xml:space="preserve"> </w:t>
-      </w:r>
-      <w:r>
-        <w:t>No )</w:t>
-      </w:r>
-      <w:r>
-        <w:t xml:space="preserve"> ______________________________________________________________________________________________________________________________________________________________________________________________________________________________________________________</w:t>
+        <w:t>( Yes / No ) ______________________________________________________________________________________________________________________________________________________________________________________________________________________________________________________</w:t>
       </w:r>
     </w:p>
     <w:p>
@@ -432,15 +417,172 @@
         <w:lastRenderedPageBreak/>
         <w:t>What features would you like to see implemented?</w:t>
       </w:r>
+    </w:p>
+    <w:p>
+      <w:r>
+        <w:t>______________________________________________________________________________________________________________________________________________________________________________________________________________________________________________________</w:t>
+      </w:r>
+    </w:p>
+    <w:p>
+      <w:r>
+        <w:t>How to Play</w:t>
+      </w:r>
+    </w:p>
+    <w:p>
+      <w:r>
+        <w:t>Guide your units to the end of the map(right side) to win.</w:t>
+      </w:r>
+    </w:p>
+    <w:p>
+      <w:r>
+        <w:t>Hit the keys in the correct order with the same rhythm as the beat</w:t>
+      </w:r>
+    </w:p>
+    <w:p>
+      <w:r>
+        <w:t>Beat will start to play during gameplay</w:t>
+      </w:r>
+    </w:p>
+    <w:p>
+      <w:r>
+        <w:t>Each order displayed below will result in different movement and action of your units.</w:t>
+      </w:r>
+    </w:p>
+    <w:p/>
+    <w:p>
+      <w:r>
+        <w:t>Command order list</w:t>
+      </w:r>
+    </w:p>
+    <w:p/>
+    <w:p>
+      <w:pPr>
+        <w:pStyle w:val="ListParagraph"/>
+        <w:numPr>
+          <w:ilvl w:val="0"/>
+          <w:numId w:val="8"/>
+        </w:numPr>
+      </w:pPr>
+      <w:r>
+        <w:t>Advance (all unit): A,A,A,D</w:t>
+      </w:r>
+    </w:p>
+    <w:p>
+      <w:pPr>
+        <w:pStyle w:val="ListParagraph"/>
+        <w:numPr>
+          <w:ilvl w:val="0"/>
+          <w:numId w:val="8"/>
+        </w:numPr>
+      </w:pPr>
+      <w:r>
+        <w:t>Attack(range) , advance(melee) : A</w:t>
+      </w:r>
+      <w:r>
+        <w:t>,D,S,D</w:t>
+      </w:r>
+    </w:p>
+    <w:p>
+      <w:pPr>
+        <w:pStyle w:val="ListParagraph"/>
+        <w:numPr>
+          <w:ilvl w:val="0"/>
+          <w:numId w:val="8"/>
+        </w:numPr>
+      </w:pPr>
+      <w:r>
+        <w:t>Attack(range) , attack(melee): D,D,A,D</w:t>
+      </w:r>
+    </w:p>
+    <w:p>
+      <w:pPr>
+        <w:pStyle w:val="ListParagraph"/>
+        <w:numPr>
+          <w:ilvl w:val="0"/>
+          <w:numId w:val="8"/>
+        </w:numPr>
+      </w:pPr>
+      <w:r>
+        <w:t xml:space="preserve">Attack(range) , retreat(melee): </w:t>
+      </w:r>
+      <w:r>
+        <w:t>A,D,S,A</w:t>
+      </w:r>
+    </w:p>
+    <w:p>
+      <w:pPr>
+        <w:pStyle w:val="ListParagraph"/>
+        <w:numPr>
+          <w:ilvl w:val="0"/>
+          <w:numId w:val="8"/>
+        </w:numPr>
+      </w:pPr>
+      <w:r>
+        <w:t>Attack(range) , defend(melee): A,D,S,W</w:t>
+      </w:r>
+    </w:p>
+    <w:p>
+      <w:pPr>
+        <w:pStyle w:val="ListParagraph"/>
+        <w:numPr>
+          <w:ilvl w:val="0"/>
+          <w:numId w:val="8"/>
+        </w:numPr>
+      </w:pPr>
+      <w:r>
+        <w:t>Retreat(range) , attack(melee): A,A,S,D</w:t>
+      </w:r>
+    </w:p>
+    <w:p>
+      <w:pPr>
+        <w:pStyle w:val="ListParagraph"/>
+        <w:numPr>
+          <w:ilvl w:val="0"/>
+          <w:numId w:val="8"/>
+        </w:numPr>
+      </w:pPr>
+      <w:r>
+        <w:t>Retreat(range) , retreat(melee): S,S,A,D</w:t>
+      </w:r>
+    </w:p>
+    <w:p>
+      <w:pPr>
+        <w:pStyle w:val="ListParagraph"/>
+        <w:numPr>
+          <w:ilvl w:val="0"/>
+          <w:numId w:val="8"/>
+        </w:numPr>
+      </w:pPr>
+      <w:r>
+        <w:t>Retreat(range) , defend(melee): A,A,S,W</w:t>
+      </w:r>
+    </w:p>
+    <w:p>
+      <w:pPr>
+        <w:pStyle w:val="ListParagraph"/>
+        <w:numPr>
+          <w:ilvl w:val="0"/>
+          <w:numId w:val="8"/>
+        </w:numPr>
+      </w:pPr>
+      <w:r>
+        <w:t>Defend(range) , attack(melee): A,W,S,D</w:t>
+      </w:r>
+    </w:p>
+    <w:p>
+      <w:pPr>
+        <w:pStyle w:val="ListParagraph"/>
+        <w:numPr>
+          <w:ilvl w:val="0"/>
+          <w:numId w:val="8"/>
+        </w:numPr>
+      </w:pPr>
+      <w:r>
+        <w:t>Defend(range) , defend(melee): W,W,A,D</w:t>
+      </w:r>
       <w:bookmarkStart w:id="0" w:name="_GoBack"/>
       <w:bookmarkEnd w:id="0"/>
     </w:p>
-    <w:p>
-      <w:r>
-        <w:t>______________________________________________________________________________________________________________________________________________________________________________________________________________________________________________________</w:t>
-      </w:r>
-    </w:p>
-    <w:p/>
     <w:sectPr>
       <w:pgSz w:w="11906" w:h="16838"/>
       <w:pgMar w:top="1440" w:right="1440" w:bottom="1440" w:left="1440" w:header="708" w:footer="708" w:gutter="0"/>
@@ -899,6 +1041,95 @@
     </w:lvl>
   </w:abstractNum>
   <w:abstractNum w:abstractNumId="5" w15:restartNumberingAfterBreak="0">
+    <w:nsid w:val="4D3F3682"/>
+    <w:multiLevelType w:val="hybridMultilevel"/>
+    <w:tmpl w:val="2390BE60"/>
+    <w:lvl w:ilvl="0" w:tplc="0409000F">
+      <w:start w:val="1"/>
+      <w:numFmt w:val="decimal"/>
+      <w:lvlText w:val="%1."/>
+      <w:lvlJc w:val="left"/>
+      <w:pPr>
+        <w:ind w:left="720" w:hanging="360"/>
+      </w:pPr>
+      <w:rPr>
+        <w:rFonts w:hint="default"/>
+      </w:rPr>
+    </w:lvl>
+    <w:lvl w:ilvl="1" w:tplc="04090019" w:tentative="1">
+      <w:start w:val="1"/>
+      <w:numFmt w:val="lowerLetter"/>
+      <w:lvlText w:val="%2."/>
+      <w:lvlJc w:val="left"/>
+      <w:pPr>
+        <w:ind w:left="1440" w:hanging="360"/>
+      </w:pPr>
+    </w:lvl>
+    <w:lvl w:ilvl="2" w:tplc="0409001B" w:tentative="1">
+      <w:start w:val="1"/>
+      <w:numFmt w:val="lowerRoman"/>
+      <w:lvlText w:val="%3."/>
+      <w:lvlJc w:val="right"/>
+      <w:pPr>
+        <w:ind w:left="2160" w:hanging="180"/>
+      </w:pPr>
+    </w:lvl>
+    <w:lvl w:ilvl="3" w:tplc="0409000F" w:tentative="1">
+      <w:start w:val="1"/>
+      <w:numFmt w:val="decimal"/>
+      <w:lvlText w:val="%4."/>
+      <w:lvlJc w:val="left"/>
+      <w:pPr>
+        <w:ind w:left="2880" w:hanging="360"/>
+      </w:pPr>
+    </w:lvl>
+    <w:lvl w:ilvl="4" w:tplc="04090019" w:tentative="1">
+      <w:start w:val="1"/>
+      <w:numFmt w:val="lowerLetter"/>
+      <w:lvlText w:val="%5."/>
+      <w:lvlJc w:val="left"/>
+      <w:pPr>
+        <w:ind w:left="3600" w:hanging="360"/>
+      </w:pPr>
+    </w:lvl>
+    <w:lvl w:ilvl="5" w:tplc="0409001B" w:tentative="1">
+      <w:start w:val="1"/>
+      <w:numFmt w:val="lowerRoman"/>
+      <w:lvlText w:val="%6."/>
+      <w:lvlJc w:val="right"/>
+      <w:pPr>
+        <w:ind w:left="4320" w:hanging="180"/>
+      </w:pPr>
+    </w:lvl>
+    <w:lvl w:ilvl="6" w:tplc="0409000F" w:tentative="1">
+      <w:start w:val="1"/>
+      <w:numFmt w:val="decimal"/>
+      <w:lvlText w:val="%7."/>
+      <w:lvlJc w:val="left"/>
+      <w:pPr>
+        <w:ind w:left="5040" w:hanging="360"/>
+      </w:pPr>
+    </w:lvl>
+    <w:lvl w:ilvl="7" w:tplc="04090019" w:tentative="1">
+      <w:start w:val="1"/>
+      <w:numFmt w:val="lowerLetter"/>
+      <w:lvlText w:val="%8."/>
+      <w:lvlJc w:val="left"/>
+      <w:pPr>
+        <w:ind w:left="5760" w:hanging="360"/>
+      </w:pPr>
+    </w:lvl>
+    <w:lvl w:ilvl="8" w:tplc="0409001B" w:tentative="1">
+      <w:start w:val="1"/>
+      <w:numFmt w:val="lowerRoman"/>
+      <w:lvlText w:val="%9."/>
+      <w:lvlJc w:val="right"/>
+      <w:pPr>
+        <w:ind w:left="6480" w:hanging="180"/>
+      </w:pPr>
+    </w:lvl>
+  </w:abstractNum>
+  <w:abstractNum w:abstractNumId="6" w15:restartNumberingAfterBreak="0">
     <w:nsid w:val="628726BA"/>
     <w:multiLevelType w:val="hybridMultilevel"/>
     <w:tmpl w:val="B88A292A"/>
@@ -987,7 +1218,7 @@
       </w:pPr>
     </w:lvl>
   </w:abstractNum>
-  <w:abstractNum w:abstractNumId="6" w15:restartNumberingAfterBreak="0">
+  <w:abstractNum w:abstractNumId="7" w15:restartNumberingAfterBreak="0">
     <w:nsid w:val="69536F37"/>
     <w:multiLevelType w:val="hybridMultilevel"/>
     <w:tmpl w:val="9626BF86"/>
@@ -1080,7 +1311,7 @@
     <w:abstractNumId w:val="0"/>
   </w:num>
   <w:num w:numId="2">
-    <w:abstractNumId w:val="6"/>
+    <w:abstractNumId w:val="7"/>
   </w:num>
   <w:num w:numId="3">
     <w:abstractNumId w:val="3"/>
@@ -1089,13 +1320,16 @@
     <w:abstractNumId w:val="2"/>
   </w:num>
   <w:num w:numId="5">
-    <w:abstractNumId w:val="5"/>
+    <w:abstractNumId w:val="6"/>
   </w:num>
   <w:num w:numId="6">
     <w:abstractNumId w:val="4"/>
   </w:num>
   <w:num w:numId="7">
     <w:abstractNumId w:val="1"/>
+  </w:num>
+  <w:num w:numId="8">
+    <w:abstractNumId w:val="5"/>
   </w:num>
 </w:numbering>
 </file>

</xml_diff>